<commit_message>
Update initial functions lesson for better flow
</commit_message>
<xml_diff>
--- a/CourseMaterials/04_recursion/02_scratch_functions/functions_worksheet.docx
+++ b/CourseMaterials/04_recursion/02_scratch_functions/functions_worksheet.docx
@@ -111,19 +111,29 @@
           <w:rFonts w:ascii="Garamond" w:hAnsi="Garamond"/>
           <w:color w:val="000000"/>
         </w:rPr>
-        <w:t xml:space="preserve"> For example, the function below takes three numbers as input and then prints out their sum.</w:t>
-      </w:r>
-      <w:r>
-        <w:rPr>
-          <w:rFonts w:ascii="Garamond" w:hAnsi="Garamond"/>
-          <w:color w:val="000000"/>
-        </w:rPr>
-        <w:t xml:space="preserve"> This could be used to simplify a program that is doing a lot of addition.</w:t>
-      </w:r>
-    </w:p>
-    <w:p>
-      <w:pPr>
-        <w:pStyle w:val="Standard"/>
+        <w:t xml:space="preserve"> </w:t>
+      </w:r>
+      <w:r>
+        <w:rPr>
+          <w:rFonts w:ascii="Garamond" w:hAnsi="Garamond"/>
+          <w:color w:val="000000"/>
+        </w:rPr>
+        <w:t>For example, the program below calls a function that draws a hexagon of a given size.</w:t>
+      </w:r>
+    </w:p>
+    <w:p>
+      <w:pPr>
+        <w:pStyle w:val="Standard"/>
+        <w:rPr>
+          <w:rFonts w:ascii="Garamond" w:hAnsi="Garamond"/>
+          <w:color w:val="000000"/>
+        </w:rPr>
+      </w:pPr>
+    </w:p>
+    <w:p>
+      <w:pPr>
+        <w:pStyle w:val="Standard"/>
+        <w:jc w:val="center"/>
         <w:rPr>
           <w:rFonts w:ascii="Garamond" w:hAnsi="Garamond"/>
           <w:color w:val="000000"/>
@@ -136,18 +146,10 @@
           <w:color w:val="000000"/>
         </w:rPr>
         <w:drawing>
-          <wp:anchor distT="0" distB="0" distL="114300" distR="114300" simplePos="0" relativeHeight="251662336" behindDoc="0" locked="0" layoutInCell="1" allowOverlap="1" wp14:anchorId="429BF3AB" wp14:editId="7F94710E">
-            <wp:simplePos x="0" y="0"/>
-            <wp:positionH relativeFrom="column">
-              <wp:posOffset>1533208</wp:posOffset>
-            </wp:positionH>
-            <wp:positionV relativeFrom="paragraph">
-              <wp:posOffset>101388</wp:posOffset>
-            </wp:positionV>
-            <wp:extent cx="2887133" cy="830976"/>
+          <wp:inline distT="0" distB="0" distL="0" distR="0" wp14:anchorId="12FCA77A" wp14:editId="73A2E1C1">
+            <wp:extent cx="1676400" cy="1196750"/>
             <wp:effectExtent l="0" t="0" r="0" b="0"/>
-            <wp:wrapNone/>
-            <wp:docPr id="2042407087" name="Picture 1" descr="A screenshot of a computer&#10;&#10;Description automatically generated"/>
+            <wp:docPr id="2074841628" name="Picture 2" descr="A screenshot of a game&#10;&#10;Description automatically generated"/>
             <wp:cNvGraphicFramePr>
               <a:graphicFrameLocks xmlns:a="http://schemas.openxmlformats.org/drawingml/2006/main" noChangeAspect="1"/>
             </wp:cNvGraphicFramePr>
@@ -155,7 +157,7 @@
               <a:graphicData uri="http://schemas.openxmlformats.org/drawingml/2006/picture">
                 <pic:pic xmlns:pic="http://schemas.openxmlformats.org/drawingml/2006/picture">
                   <pic:nvPicPr>
-                    <pic:cNvPr id="2042407087" name="Picture 1" descr="A screenshot of a computer&#10;&#10;Description automatically generated"/>
+                    <pic:cNvPr id="2074841628" name="Picture 2" descr="A screenshot of a game&#10;&#10;Description automatically generated"/>
                     <pic:cNvPicPr/>
                   </pic:nvPicPr>
                   <pic:blipFill>
@@ -173,7 +175,7 @@
                   <pic:spPr>
                     <a:xfrm>
                       <a:off x="0" y="0"/>
-                      <a:ext cx="2887133" cy="830976"/>
+                      <a:ext cx="1700645" cy="1214058"/>
                     </a:xfrm>
                     <a:prstGeom prst="rect">
                       <a:avLst/>
@@ -182,55 +184,9 @@
                 </pic:pic>
               </a:graphicData>
             </a:graphic>
-            <wp14:sizeRelH relativeFrom="page">
-              <wp14:pctWidth>0</wp14:pctWidth>
-            </wp14:sizeRelH>
-            <wp14:sizeRelV relativeFrom="page">
-              <wp14:pctHeight>0</wp14:pctHeight>
-            </wp14:sizeRelV>
-          </wp:anchor>
+          </wp:inline>
         </w:drawing>
       </w:r>
-    </w:p>
-    <w:p>
-      <w:pPr>
-        <w:pStyle w:val="Standard"/>
-        <w:jc w:val="center"/>
-        <w:rPr>
-          <w:rFonts w:ascii="Garamond" w:hAnsi="Garamond"/>
-          <w:color w:val="000000"/>
-        </w:rPr>
-      </w:pPr>
-    </w:p>
-    <w:p>
-      <w:pPr>
-        <w:pStyle w:val="Standard"/>
-        <w:jc w:val="center"/>
-        <w:rPr>
-          <w:rFonts w:ascii="Garamond" w:hAnsi="Garamond"/>
-          <w:color w:val="000000"/>
-        </w:rPr>
-      </w:pPr>
-    </w:p>
-    <w:p>
-      <w:pPr>
-        <w:pStyle w:val="Standard"/>
-        <w:jc w:val="center"/>
-        <w:rPr>
-          <w:rFonts w:ascii="Garamond" w:hAnsi="Garamond"/>
-          <w:color w:val="000000"/>
-        </w:rPr>
-      </w:pPr>
-    </w:p>
-    <w:p>
-      <w:pPr>
-        <w:pStyle w:val="Standard"/>
-        <w:jc w:val="center"/>
-        <w:rPr>
-          <w:rFonts w:ascii="Garamond" w:hAnsi="Garamond"/>
-          <w:color w:val="000000"/>
-        </w:rPr>
-      </w:pPr>
     </w:p>
     <w:p>
       <w:pPr>
@@ -297,7 +253,23 @@
           <w:rFonts w:ascii="Garamond" w:hAnsi="Garamond"/>
           <w:color w:val="000000"/>
         </w:rPr>
-        <w:t xml:space="preserve">For every function we create in scratch, we need to define the input and the </w:t>
+        <w:t xml:space="preserve">For every </w:t>
+      </w:r>
+      <w:r>
+        <w:rPr>
+          <w:rFonts w:ascii="Garamond" w:hAnsi="Garamond"/>
+          <w:b/>
+          <w:bCs/>
+          <w:color w:val="000000"/>
+        </w:rPr>
+        <w:t>function</w:t>
+      </w:r>
+      <w:r>
+        <w:rPr>
+          <w:rFonts w:ascii="Garamond" w:hAnsi="Garamond"/>
+          <w:color w:val="000000"/>
+        </w:rPr>
+        <w:t xml:space="preserve"> we create in scratch, we need to define the input and the </w:t>
       </w:r>
       <w:proofErr w:type="gramStart"/>
       <w:r>
@@ -326,8 +298,106 @@
           <w:rFonts w:ascii="Garamond" w:hAnsi="Garamond"/>
           <w:color w:val="000000"/>
         </w:rPr>
-        <w:t>A function helps us hide details from the called (abstraction</w:t>
-      </w:r>
+        <w:t xml:space="preserve">A </w:t>
+      </w:r>
+      <w:r>
+        <w:rPr>
+          <w:rFonts w:ascii="Garamond" w:hAnsi="Garamond"/>
+          <w:b/>
+          <w:bCs/>
+          <w:color w:val="000000"/>
+        </w:rPr>
+        <w:t>function</w:t>
+      </w:r>
+      <w:r>
+        <w:rPr>
+          <w:rFonts w:ascii="Garamond" w:hAnsi="Garamond"/>
+          <w:color w:val="000000"/>
+        </w:rPr>
+        <w:t xml:space="preserve"> helps us hide details from the calle</w:t>
+      </w:r>
+      <w:r>
+        <w:rPr>
+          <w:rFonts w:ascii="Garamond" w:hAnsi="Garamond"/>
+          <w:color w:val="000000"/>
+        </w:rPr>
+        <w:t>r</w:t>
+      </w:r>
+      <w:r>
+        <w:rPr>
+          <w:rFonts w:ascii="Garamond" w:hAnsi="Garamond"/>
+          <w:color w:val="000000"/>
+        </w:rPr>
+        <w:t xml:space="preserve"> (abstraction</w:t>
+      </w:r>
+      <w:r>
+        <w:rPr>
+          <w:rFonts w:ascii="Garamond" w:hAnsi="Garamond"/>
+          <w:color w:val="000000"/>
+        </w:rPr>
+        <w:t>)</w:t>
+      </w:r>
+    </w:p>
+    <w:p>
+      <w:pPr>
+        <w:pStyle w:val="Standard"/>
+        <w:numPr>
+          <w:ilvl w:val="0"/>
+          <w:numId w:val="5"/>
+        </w:numPr>
+        <w:rPr>
+          <w:rFonts w:ascii="Garamond" w:hAnsi="Garamond"/>
+          <w:color w:val="000000"/>
+        </w:rPr>
+      </w:pPr>
+      <w:r>
+        <w:rPr>
+          <w:rFonts w:ascii="Garamond" w:hAnsi="Garamond"/>
+          <w:color w:val="000000"/>
+        </w:rPr>
+        <w:t xml:space="preserve">A </w:t>
+      </w:r>
+      <w:r>
+        <w:rPr>
+          <w:rFonts w:ascii="Garamond" w:hAnsi="Garamond"/>
+          <w:b/>
+          <w:bCs/>
+          <w:color w:val="000000"/>
+        </w:rPr>
+        <w:t>function</w:t>
+      </w:r>
+      <w:r>
+        <w:rPr>
+          <w:rFonts w:ascii="Garamond" w:hAnsi="Garamond"/>
+          <w:color w:val="000000"/>
+        </w:rPr>
+        <w:t xml:space="preserve"> by itself doesn’t do anything, we need a </w:t>
+      </w:r>
+      <w:r>
+        <w:rPr>
+          <w:rFonts w:ascii="Garamond" w:hAnsi="Garamond"/>
+          <w:b/>
+          <w:bCs/>
+          <w:color w:val="000000"/>
+        </w:rPr>
+        <w:t>program</w:t>
+      </w:r>
+      <w:r>
+        <w:rPr>
+          <w:rFonts w:ascii="Garamond" w:hAnsi="Garamond"/>
+          <w:color w:val="000000"/>
+        </w:rPr>
+        <w:t xml:space="preserve"> to call the function as </w:t>
+      </w:r>
+      <w:proofErr w:type="gramStart"/>
+      <w:r>
+        <w:rPr>
+          <w:rFonts w:ascii="Garamond" w:hAnsi="Garamond"/>
+          <w:color w:val="000000"/>
+        </w:rPr>
+        <w:t>well</w:t>
+      </w:r>
+      <w:proofErr w:type="gramEnd"/>
     </w:p>
     <w:p>
       <w:pPr>
@@ -401,21 +471,28 @@
           <w:rFonts w:ascii="Garamond" w:hAnsi="Garamond"/>
           <w:color w:val="000000"/>
         </w:rPr>
-        <w:t xml:space="preserve">For each of the following problems, create a function to solve it. </w:t>
-      </w:r>
-      <w:r>
-        <w:rPr>
-          <w:rFonts w:ascii="Garamond" w:hAnsi="Garamond"/>
-          <w:color w:val="000000"/>
-        </w:rPr>
-        <w:t xml:space="preserve">Each time you complete a </w:t>
-      </w:r>
-      <w:r>
-        <w:rPr>
-          <w:rFonts w:ascii="Garamond" w:hAnsi="Garamond"/>
-          <w:color w:val="000000"/>
-        </w:rPr>
-        <w:t xml:space="preserve">task, </w:t>
+        <w:t>For each of the following problems, create a function</w:t>
+      </w:r>
+      <w:r>
+        <w:rPr>
+          <w:rFonts w:ascii="Garamond" w:hAnsi="Garamond"/>
+          <w:color w:val="000000"/>
+        </w:rPr>
+        <w:t>/program</w:t>
+      </w:r>
+      <w:r>
+        <w:rPr>
+          <w:rFonts w:ascii="Garamond" w:hAnsi="Garamond"/>
+          <w:color w:val="000000"/>
+        </w:rPr>
+        <w:t xml:space="preserve"> to solve it. </w:t>
+      </w:r>
+      <w:r>
+        <w:rPr>
+          <w:rFonts w:ascii="Garamond" w:hAnsi="Garamond"/>
+          <w:color w:val="000000"/>
+        </w:rPr>
+        <w:t xml:space="preserve">Unlike with programs, </w:t>
       </w:r>
       <w:r>
         <w:rPr>
@@ -424,84 +501,14 @@
           <w:bCs/>
           <w:color w:val="000000"/>
         </w:rPr>
-        <w:t xml:space="preserve">move </w:t>
-      </w:r>
-      <w:r>
-        <w:rPr>
-          <w:rFonts w:ascii="Garamond" w:hAnsi="Garamond"/>
-          <w:b/>
-          <w:bCs/>
-          <w:color w:val="000000"/>
-        </w:rPr>
-        <w:t>the</w:t>
-      </w:r>
-      <w:r>
-        <w:rPr>
-          <w:rFonts w:ascii="Garamond" w:hAnsi="Garamond"/>
-          <w:b/>
-          <w:bCs/>
-          <w:color w:val="000000"/>
-        </w:rPr>
-        <w:t xml:space="preserve"> </w:t>
-      </w:r>
-      <w:r>
-        <w:rPr>
-          <w:rFonts w:ascii="Garamond" w:hAnsi="Garamond"/>
-          <w:b/>
-          <w:bCs/>
-          <w:color w:val="000000"/>
-        </w:rPr>
-        <w:t>code</w:t>
-      </w:r>
-      <w:r>
-        <w:rPr>
-          <w:rFonts w:ascii="Garamond" w:hAnsi="Garamond"/>
-          <w:b/>
-          <w:bCs/>
-          <w:color w:val="000000"/>
-        </w:rPr>
-        <w:t xml:space="preserve"> into the </w:t>
-      </w:r>
-      <w:r>
-        <w:rPr>
-          <w:rFonts w:ascii="Garamond" w:hAnsi="Garamond"/>
-          <w:b/>
-          <w:bCs/>
-          <w:color w:val="000000"/>
-        </w:rPr>
-        <w:t>“</w:t>
-      </w:r>
-      <w:r>
-        <w:rPr>
-          <w:rFonts w:ascii="Garamond" w:hAnsi="Garamond"/>
-          <w:b/>
-          <w:bCs/>
-          <w:color w:val="000000"/>
-        </w:rPr>
-        <w:t>backpack</w:t>
-      </w:r>
-      <w:r>
-        <w:rPr>
-          <w:rFonts w:ascii="Garamond" w:hAnsi="Garamond"/>
-          <w:b/>
-          <w:bCs/>
-          <w:color w:val="000000"/>
-        </w:rPr>
-        <w:t>”</w:t>
-      </w:r>
-      <w:r>
-        <w:rPr>
-          <w:rFonts w:ascii="Garamond" w:hAnsi="Garamond"/>
-          <w:color w:val="000000"/>
-        </w:rPr>
-        <w:t>, and then start a new piece of code</w:t>
-      </w:r>
-      <w:r>
-        <w:rPr>
-          <w:rFonts w:ascii="Garamond" w:hAnsi="Garamond"/>
-          <w:color w:val="000000"/>
-        </w:rPr>
-        <w:t>.</w:t>
+        <w:t>we are not going to use the backpack for functions</w:t>
+      </w:r>
+      <w:r>
+        <w:rPr>
+          <w:rFonts w:ascii="Garamond" w:hAnsi="Garamond"/>
+          <w:color w:val="000000"/>
+        </w:rPr>
+        <w:t>. Instead, leave your functions in the main coding space.</w:t>
       </w:r>
     </w:p>
     <w:p>
@@ -530,7 +537,16 @@
           <w:rFonts w:ascii="Garamond" w:hAnsi="Garamond"/>
           <w:color w:val="000000"/>
         </w:rPr>
-        <w:t>Create a function</w:t>
+        <w:t xml:space="preserve">Create a </w:t>
+      </w:r>
+      <w:r>
+        <w:rPr>
+          <w:rFonts w:ascii="Garamond" w:hAnsi="Garamond"/>
+          <w:b/>
+          <w:bCs/>
+          <w:color w:val="000000"/>
+        </w:rPr>
+        <w:t>function</w:t>
       </w:r>
       <w:r>
         <w:rPr>
@@ -566,8 +582,57 @@
           <w:rFonts w:ascii="Garamond" w:hAnsi="Garamond"/>
           <w:color w:val="000000"/>
         </w:rPr>
-        <w:t xml:space="preserve"> Test it in a program to make sure it works.</w:t>
-      </w:r>
+        <w:t xml:space="preserve"> </w:t>
+      </w:r>
+      <w:r>
+        <w:rPr>
+          <w:rFonts w:ascii="Garamond" w:hAnsi="Garamond"/>
+          <w:i/>
+          <w:iCs/>
+          <w:color w:val="000000"/>
+        </w:rPr>
+        <w:t>After</w:t>
+      </w:r>
+      <w:r>
+        <w:rPr>
+          <w:rFonts w:ascii="Garamond" w:hAnsi="Garamond"/>
+          <w:color w:val="000000"/>
+        </w:rPr>
+        <w:t xml:space="preserve"> you create the function, </w:t>
+      </w:r>
+      <w:r>
+        <w:rPr>
+          <w:rFonts w:ascii="Garamond" w:hAnsi="Garamond"/>
+          <w:b/>
+          <w:bCs/>
+          <w:color w:val="000000"/>
+        </w:rPr>
+        <w:t>create</w:t>
+      </w:r>
+      <w:r>
+        <w:rPr>
+          <w:rFonts w:ascii="Garamond" w:hAnsi="Garamond"/>
+          <w:color w:val="000000"/>
+        </w:rPr>
+        <w:t xml:space="preserve"> a program that uses the new block </w:t>
+      </w:r>
+      <w:r>
+        <w:rPr>
+          <w:rFonts w:ascii="Garamond" w:hAnsi="Garamond"/>
+          <w:color w:val="000000"/>
+        </w:rPr>
+        <w:t>to make sure it works.</w:t>
+      </w:r>
+    </w:p>
+    <w:p>
+      <w:pPr>
+        <w:pStyle w:val="Standard"/>
+        <w:ind w:left="1080"/>
+        <w:rPr>
+          <w:rFonts w:ascii="Garamond" w:hAnsi="Garamond"/>
+          <w:color w:val="000000"/>
+        </w:rPr>
+      </w:pPr>
     </w:p>
     <w:p>
       <w:pPr>
@@ -596,21 +661,23 @@
           <w:rFonts w:ascii="Garamond" w:hAnsi="Garamond"/>
           <w:color w:val="000000"/>
         </w:rPr>
-        <w:t>Create a function named “</w:t>
-      </w:r>
-      <w:r>
-        <w:rPr>
-          <w:rFonts w:ascii="Garamond" w:hAnsi="Garamond"/>
-          <w:color w:val="000000"/>
-        </w:rPr>
-        <w:t>square</w:t>
-      </w:r>
-      <w:r>
-        <w:rPr>
-          <w:rFonts w:ascii="Garamond" w:hAnsi="Garamond"/>
-          <w:color w:val="000000"/>
-        </w:rPr>
-        <w:t xml:space="preserve">” that takes a </w:t>
+        <w:t xml:space="preserve">Create a </w:t>
+      </w:r>
+      <w:r>
+        <w:rPr>
+          <w:rFonts w:ascii="Garamond" w:hAnsi="Garamond"/>
+          <w:b/>
+          <w:bCs/>
+          <w:color w:val="000000"/>
+        </w:rPr>
+        <w:t>function</w:t>
+      </w:r>
+      <w:r>
+        <w:rPr>
+          <w:rFonts w:ascii="Garamond" w:hAnsi="Garamond"/>
+          <w:color w:val="000000"/>
+        </w:rPr>
+        <w:t xml:space="preserve"> named “square” that takes a </w:t>
       </w:r>
       <w:r>
         <w:rPr>
@@ -625,12 +692,55 @@
           <w:rFonts w:ascii="Garamond" w:hAnsi="Garamond"/>
           <w:color w:val="000000"/>
         </w:rPr>
-        <w:t xml:space="preserve"> as an input and then creates a pentagon of that size. Test it in a program to make sure it works.</w:t>
-      </w:r>
-    </w:p>
-    <w:p>
-      <w:pPr>
-        <w:pStyle w:val="Standard"/>
+        <w:t xml:space="preserve"> as an input and then creates a pentagon of that size. </w:t>
+      </w:r>
+      <w:r>
+        <w:rPr>
+          <w:rFonts w:ascii="Garamond" w:hAnsi="Garamond"/>
+          <w:i/>
+          <w:iCs/>
+          <w:color w:val="000000"/>
+        </w:rPr>
+        <w:t>After</w:t>
+      </w:r>
+      <w:r>
+        <w:rPr>
+          <w:rFonts w:ascii="Garamond" w:hAnsi="Garamond"/>
+          <w:color w:val="000000"/>
+        </w:rPr>
+        <w:t xml:space="preserve"> you create the function, </w:t>
+      </w:r>
+      <w:r>
+        <w:rPr>
+          <w:rFonts w:ascii="Garamond" w:hAnsi="Garamond"/>
+          <w:b/>
+          <w:bCs/>
+          <w:color w:val="000000"/>
+        </w:rPr>
+        <w:t>create</w:t>
+      </w:r>
+      <w:r>
+        <w:rPr>
+          <w:rFonts w:ascii="Garamond" w:hAnsi="Garamond"/>
+          <w:color w:val="000000"/>
+        </w:rPr>
+        <w:t xml:space="preserve"> a program that uses the new block to make sure it works.</w:t>
+      </w:r>
+    </w:p>
+    <w:p>
+      <w:pPr>
+        <w:pStyle w:val="Standard"/>
+        <w:ind w:left="1080"/>
+        <w:rPr>
+          <w:rFonts w:ascii="Garamond" w:hAnsi="Garamond"/>
+          <w:color w:val="000000"/>
+        </w:rPr>
+      </w:pPr>
+    </w:p>
+    <w:p>
+      <w:pPr>
+        <w:pStyle w:val="Standard"/>
+        <w:ind w:left="1080"/>
         <w:rPr>
           <w:rFonts w:ascii="Garamond" w:hAnsi="Garamond"/>
           <w:color w:val="000000"/>
@@ -654,7 +764,16 @@
           <w:rFonts w:ascii="Garamond" w:hAnsi="Garamond"/>
           <w:color w:val="000000"/>
         </w:rPr>
-        <w:t>Create a function</w:t>
+        <w:t xml:space="preserve">Create a </w:t>
+      </w:r>
+      <w:r>
+        <w:rPr>
+          <w:rFonts w:ascii="Garamond" w:hAnsi="Garamond"/>
+          <w:b/>
+          <w:bCs/>
+          <w:color w:val="000000"/>
+        </w:rPr>
+        <w:t>function</w:t>
       </w:r>
       <w:r>
         <w:rPr>
@@ -704,12 +823,55 @@
           <w:rFonts w:ascii="Garamond" w:hAnsi="Garamond"/>
           <w:color w:val="000000"/>
         </w:rPr>
-        <w:t xml:space="preserve"> Test it in a program to make sure it works.</w:t>
-      </w:r>
-    </w:p>
-    <w:p>
-      <w:pPr>
-        <w:pStyle w:val="Standard"/>
+        <w:t xml:space="preserve"> </w:t>
+      </w:r>
+      <w:r>
+        <w:rPr>
+          <w:rFonts w:ascii="Garamond" w:hAnsi="Garamond"/>
+          <w:i/>
+          <w:iCs/>
+          <w:color w:val="000000"/>
+        </w:rPr>
+        <w:t>After</w:t>
+      </w:r>
+      <w:r>
+        <w:rPr>
+          <w:rFonts w:ascii="Garamond" w:hAnsi="Garamond"/>
+          <w:color w:val="000000"/>
+        </w:rPr>
+        <w:t xml:space="preserve"> you create the function, </w:t>
+      </w:r>
+      <w:r>
+        <w:rPr>
+          <w:rFonts w:ascii="Garamond" w:hAnsi="Garamond"/>
+          <w:b/>
+          <w:bCs/>
+          <w:color w:val="000000"/>
+        </w:rPr>
+        <w:t>create</w:t>
+      </w:r>
+      <w:r>
+        <w:rPr>
+          <w:rFonts w:ascii="Garamond" w:hAnsi="Garamond"/>
+          <w:color w:val="000000"/>
+        </w:rPr>
+        <w:t xml:space="preserve"> a program that uses the new block to make sure it works.</w:t>
+      </w:r>
+    </w:p>
+    <w:p>
+      <w:pPr>
+        <w:pStyle w:val="Standard"/>
+        <w:ind w:left="1080"/>
+        <w:rPr>
+          <w:rFonts w:ascii="Garamond" w:hAnsi="Garamond"/>
+          <w:color w:val="000000"/>
+        </w:rPr>
+      </w:pPr>
+    </w:p>
+    <w:p>
+      <w:pPr>
+        <w:pStyle w:val="Standard"/>
+        <w:ind w:left="1080"/>
         <w:rPr>
           <w:rFonts w:ascii="Garamond" w:hAnsi="Garamond"/>
           <w:color w:val="000000"/>
@@ -733,28 +895,44 @@
           <w:rFonts w:ascii="Garamond" w:hAnsi="Garamond"/>
           <w:color w:val="000000"/>
         </w:rPr>
-        <w:t>Create a function</w:t>
-      </w:r>
-      <w:r>
-        <w:rPr>
-          <w:rFonts w:ascii="Garamond" w:hAnsi="Garamond"/>
-          <w:color w:val="000000"/>
-        </w:rPr>
-        <w:t xml:space="preserve"> named “shape”</w:t>
-      </w:r>
-      <w:r>
-        <w:rPr>
-          <w:rFonts w:ascii="Garamond" w:hAnsi="Garamond"/>
-          <w:color w:val="000000"/>
-        </w:rPr>
-        <w:t xml:space="preserve"> that </w:t>
-      </w:r>
-      <w:r>
-        <w:rPr>
-          <w:rFonts w:ascii="Garamond" w:hAnsi="Garamond"/>
-          <w:color w:val="000000"/>
-        </w:rPr>
-        <w:t xml:space="preserve">takes a </w:t>
+        <w:t xml:space="preserve">Create a </w:t>
+      </w:r>
+      <w:r>
+        <w:rPr>
+          <w:rFonts w:ascii="Garamond" w:hAnsi="Garamond"/>
+          <w:b/>
+          <w:bCs/>
+          <w:color w:val="000000"/>
+        </w:rPr>
+        <w:t>function</w:t>
+      </w:r>
+      <w:r>
+        <w:rPr>
+          <w:rFonts w:ascii="Garamond" w:hAnsi="Garamond"/>
+          <w:color w:val="000000"/>
+        </w:rPr>
+        <w:t xml:space="preserve"> named “</w:t>
+      </w:r>
+      <w:r>
+        <w:rPr>
+          <w:rFonts w:ascii="Garamond" w:hAnsi="Garamond"/>
+          <w:color w:val="000000"/>
+        </w:rPr>
+        <w:t>polygon</w:t>
+      </w:r>
+      <w:r>
+        <w:rPr>
+          <w:rFonts w:ascii="Garamond" w:hAnsi="Garamond"/>
+          <w:color w:val="000000"/>
+        </w:rPr>
+        <w:t>”</w:t>
+      </w:r>
+      <w:r>
+        <w:rPr>
+          <w:rFonts w:ascii="Garamond" w:hAnsi="Garamond"/>
+          <w:color w:val="000000"/>
+        </w:rPr>
+        <w:t xml:space="preserve"> that takes a </w:t>
       </w:r>
       <w:r>
         <w:rPr>
@@ -815,12 +993,45 @@
           <w:rFonts w:ascii="Garamond" w:hAnsi="Garamond"/>
           <w:color w:val="000000"/>
         </w:rPr>
-        <w:t>). Test it in a program to make sure it works.</w:t>
-      </w:r>
-    </w:p>
-    <w:p>
-      <w:pPr>
-        <w:pStyle w:val="Standard"/>
+        <w:t xml:space="preserve">). </w:t>
+      </w:r>
+      <w:r>
+        <w:rPr>
+          <w:rFonts w:ascii="Garamond" w:hAnsi="Garamond"/>
+          <w:i/>
+          <w:iCs/>
+          <w:color w:val="000000"/>
+        </w:rPr>
+        <w:t>After</w:t>
+      </w:r>
+      <w:r>
+        <w:rPr>
+          <w:rFonts w:ascii="Garamond" w:hAnsi="Garamond"/>
+          <w:color w:val="000000"/>
+        </w:rPr>
+        <w:t xml:space="preserve"> you create the function, </w:t>
+      </w:r>
+      <w:r>
+        <w:rPr>
+          <w:rFonts w:ascii="Garamond" w:hAnsi="Garamond"/>
+          <w:b/>
+          <w:bCs/>
+          <w:color w:val="000000"/>
+        </w:rPr>
+        <w:t>create</w:t>
+      </w:r>
+      <w:r>
+        <w:rPr>
+          <w:rFonts w:ascii="Garamond" w:hAnsi="Garamond"/>
+          <w:color w:val="000000"/>
+        </w:rPr>
+        <w:t xml:space="preserve"> a program that uses the new block to make sure it works.</w:t>
+      </w:r>
+    </w:p>
+    <w:p>
+      <w:pPr>
+        <w:pStyle w:val="Standard"/>
+        <w:ind w:left="720"/>
         <w:rPr>
           <w:rFonts w:ascii="Garamond" w:hAnsi="Garamond"/>
           <w:color w:val="000000"/>
@@ -844,11 +1055,14 @@
           <w:rFonts w:ascii="Garamond" w:hAnsi="Garamond"/>
           <w:color w:val="000000"/>
         </w:rPr>
+        <w:lastRenderedPageBreak/>
         <w:t xml:space="preserve">Create a </w:t>
       </w:r>
       <w:r>
         <w:rPr>
           <w:rFonts w:ascii="Garamond" w:hAnsi="Garamond"/>
+          <w:b/>
+          <w:bCs/>
           <w:color w:val="000000"/>
         </w:rPr>
         <w:t>program</w:t>
@@ -959,6 +1173,24 @@
     <w:p>
       <w:pPr>
         <w:pStyle w:val="ListParagraph"/>
+        <w:ind w:left="1080"/>
+        <w:rPr>
+          <w:rFonts w:ascii="Garamond" w:hAnsi="Garamond"/>
+          <w:color w:val="000000"/>
+        </w:rPr>
+      </w:pPr>
+    </w:p>
+    <w:p>
+      <w:pPr>
+        <w:rPr>
+          <w:rFonts w:ascii="Garamond" w:hAnsi="Garamond"/>
+          <w:color w:val="000000"/>
+        </w:rPr>
+      </w:pPr>
+    </w:p>
+    <w:p>
+      <w:pPr>
+        <w:pStyle w:val="Standard"/>
         <w:numPr>
           <w:ilvl w:val="1"/>
           <w:numId w:val="1"/>
@@ -973,8 +1205,23 @@
           <w:rFonts w:ascii="Garamond" w:hAnsi="Garamond"/>
           <w:color w:val="000000"/>
         </w:rPr>
-        <w:lastRenderedPageBreak/>
-        <w:t xml:space="preserve">Make a function named “house” that takes a </w:t>
+        <w:t xml:space="preserve">Make a </w:t>
+      </w:r>
+      <w:r>
+        <w:rPr>
+          <w:rFonts w:ascii="Garamond" w:hAnsi="Garamond"/>
+          <w:b/>
+          <w:bCs/>
+          <w:color w:val="000000"/>
+        </w:rPr>
+        <w:t>function</w:t>
+      </w:r>
+      <w:r>
+        <w:rPr>
+          <w:rFonts w:ascii="Garamond" w:hAnsi="Garamond"/>
+          <w:color w:val="000000"/>
+        </w:rPr>
+        <w:t xml:space="preserve"> named “house” that takes a </w:t>
       </w:r>
       <w:r>
         <w:rPr>
@@ -989,7 +1236,53 @@
           <w:rFonts w:ascii="Garamond" w:hAnsi="Garamond"/>
           <w:color w:val="000000"/>
         </w:rPr>
-        <w:t xml:space="preserve"> as an input and then draws a simple house of that size. Test it in a program to make sure it works. For example:</w:t>
+        <w:t xml:space="preserve"> as an input and then draws a simple house of that size. </w:t>
+      </w:r>
+      <w:r>
+        <w:rPr>
+          <w:rFonts w:ascii="Garamond" w:hAnsi="Garamond"/>
+          <w:i/>
+          <w:iCs/>
+          <w:color w:val="000000"/>
+        </w:rPr>
+        <w:t>After</w:t>
+      </w:r>
+      <w:r>
+        <w:rPr>
+          <w:rFonts w:ascii="Garamond" w:hAnsi="Garamond"/>
+          <w:color w:val="000000"/>
+        </w:rPr>
+        <w:t xml:space="preserve"> you create the function, </w:t>
+      </w:r>
+      <w:r>
+        <w:rPr>
+          <w:rFonts w:ascii="Garamond" w:hAnsi="Garamond"/>
+          <w:b/>
+          <w:bCs/>
+          <w:color w:val="000000"/>
+        </w:rPr>
+        <w:t>create</w:t>
+      </w:r>
+      <w:r>
+        <w:rPr>
+          <w:rFonts w:ascii="Garamond" w:hAnsi="Garamond"/>
+          <w:color w:val="000000"/>
+        </w:rPr>
+        <w:t xml:space="preserve"> a program that uses the new block to make sure it works.</w:t>
+      </w:r>
+      <w:r>
+        <w:rPr>
+          <w:rFonts w:ascii="Garamond" w:hAnsi="Garamond"/>
+          <w:color w:val="000000"/>
+        </w:rPr>
+        <w:t xml:space="preserve"> </w:t>
+      </w:r>
+      <w:r>
+        <w:rPr>
+          <w:rFonts w:ascii="Garamond" w:hAnsi="Garamond"/>
+          <w:color w:val="000000"/>
+        </w:rPr>
+        <w:t>For example:</w:t>
       </w:r>
     </w:p>
     <w:p>
@@ -1086,6 +1379,16 @@
     </w:p>
     <w:p>
       <w:pPr>
+        <w:pStyle w:val="ListParagraph"/>
+        <w:jc w:val="center"/>
+        <w:rPr>
+          <w:rFonts w:ascii="Garamond" w:hAnsi="Garamond"/>
+          <w:color w:val="000000"/>
+        </w:rPr>
+      </w:pPr>
+    </w:p>
+    <w:p>
+      <w:pPr>
         <w:pStyle w:val="Standard"/>
         <w:numPr>
           <w:ilvl w:val="1"/>
@@ -1101,8 +1404,33 @@
           <w:rFonts w:ascii="Garamond" w:hAnsi="Garamond"/>
           <w:color w:val="000000"/>
         </w:rPr>
-        <w:t>Create a program that draws a triangle AND at each corner of the triangle, draws a house (using the function from the previous problem).</w:t>
-      </w:r>
+        <w:t xml:space="preserve">Create a </w:t>
+      </w:r>
+      <w:r>
+        <w:rPr>
+          <w:rFonts w:ascii="Garamond" w:hAnsi="Garamond"/>
+          <w:b/>
+          <w:bCs/>
+          <w:color w:val="000000"/>
+        </w:rPr>
+        <w:t>program</w:t>
+      </w:r>
+      <w:r>
+        <w:rPr>
+          <w:rFonts w:ascii="Garamond" w:hAnsi="Garamond"/>
+          <w:color w:val="000000"/>
+        </w:rPr>
+        <w:t xml:space="preserve"> that draws a triangle AND at each corner of the triangle, draws a house (using the function from the previous problem).</w:t>
+      </w:r>
+    </w:p>
+    <w:p>
+      <w:pPr>
+        <w:pStyle w:val="Standard"/>
+        <w:rPr>
+          <w:rFonts w:ascii="Garamond" w:hAnsi="Garamond"/>
+          <w:color w:val="000000"/>
+        </w:rPr>
+      </w:pPr>
     </w:p>
     <w:p>
       <w:pPr>
@@ -1130,7 +1458,23 @@
           <w:rFonts w:ascii="Garamond" w:hAnsi="Garamond"/>
           <w:color w:val="000000"/>
         </w:rPr>
-        <w:t>Make three (or more) functions that make a sprite “dance” in different ways (e.g., jump, twirl, slide left). Create a program that combines these “dance move” functions to create a dance routine</w:t>
+        <w:t xml:space="preserve">Make three (or more) </w:t>
+      </w:r>
+      <w:r>
+        <w:rPr>
+          <w:rFonts w:ascii="Garamond" w:hAnsi="Garamond"/>
+          <w:b/>
+          <w:bCs/>
+          <w:color w:val="000000"/>
+        </w:rPr>
+        <w:t>functions</w:t>
+      </w:r>
+      <w:r>
+        <w:rPr>
+          <w:rFonts w:ascii="Garamond" w:hAnsi="Garamond"/>
+          <w:color w:val="000000"/>
+        </w:rPr>
+        <w:t xml:space="preserve"> that make a sprite “dance” in different ways (e.g., jump, twirl, slide left). Create a program that combines these “dance move” functions to create a dance routine</w:t>
       </w:r>
       <w:r>
         <w:rPr>
@@ -1146,6 +1490,16 @@
         </w:rPr>
         <w:t>.</w:t>
       </w:r>
+    </w:p>
+    <w:p>
+      <w:pPr>
+        <w:pStyle w:val="Standard"/>
+        <w:ind w:left="1080"/>
+        <w:rPr>
+          <w:rFonts w:ascii="Garamond" w:hAnsi="Garamond"/>
+          <w:color w:val="000000"/>
+        </w:rPr>
+      </w:pPr>
     </w:p>
     <w:p>
       <w:pPr>
@@ -1174,7 +1528,23 @@
           <w:rFonts w:ascii="Garamond" w:hAnsi="Garamond"/>
           <w:color w:val="000000"/>
         </w:rPr>
-        <w:t>Create a function named “</w:t>
+        <w:t xml:space="preserve">Create a </w:t>
+      </w:r>
+      <w:r>
+        <w:rPr>
+          <w:rFonts w:ascii="Garamond" w:hAnsi="Garamond"/>
+          <w:b/>
+          <w:bCs/>
+          <w:color w:val="000000"/>
+        </w:rPr>
+        <w:t>function</w:t>
+      </w:r>
+      <w:r>
+        <w:rPr>
+          <w:rFonts w:ascii="Garamond" w:hAnsi="Garamond"/>
+          <w:color w:val="000000"/>
+        </w:rPr>
+        <w:t xml:space="preserve"> named “</w:t>
       </w:r>
       <w:proofErr w:type="spellStart"/>
       <w:r>
@@ -1226,12 +1596,55 @@
           <w:rFonts w:ascii="Garamond" w:hAnsi="Garamond"/>
           <w:color w:val="000000"/>
         </w:rPr>
-        <w:t xml:space="preserve"> as an input and then prints out the square of that number. For example, an input of 5 should result in the number 25 being printed. Test it in a program to make sure it works.</w:t>
-      </w:r>
-    </w:p>
-    <w:p>
-      <w:pPr>
-        <w:pStyle w:val="Standard"/>
+        <w:t xml:space="preserve"> as an input and then prints out the square of that number. For example, an input of 5 should result in the number 25 being printed. </w:t>
+      </w:r>
+      <w:r>
+        <w:rPr>
+          <w:rFonts w:ascii="Garamond" w:hAnsi="Garamond"/>
+          <w:i/>
+          <w:iCs/>
+          <w:color w:val="000000"/>
+        </w:rPr>
+        <w:t>After</w:t>
+      </w:r>
+      <w:r>
+        <w:rPr>
+          <w:rFonts w:ascii="Garamond" w:hAnsi="Garamond"/>
+          <w:color w:val="000000"/>
+        </w:rPr>
+        <w:t xml:space="preserve"> you create the function, </w:t>
+      </w:r>
+      <w:r>
+        <w:rPr>
+          <w:rFonts w:ascii="Garamond" w:hAnsi="Garamond"/>
+          <w:b/>
+          <w:bCs/>
+          <w:color w:val="000000"/>
+        </w:rPr>
+        <w:t>create</w:t>
+      </w:r>
+      <w:r>
+        <w:rPr>
+          <w:rFonts w:ascii="Garamond" w:hAnsi="Garamond"/>
+          <w:color w:val="000000"/>
+        </w:rPr>
+        <w:t xml:space="preserve"> a program that uses the new block to make sure it works.</w:t>
+      </w:r>
+    </w:p>
+    <w:p>
+      <w:pPr>
+        <w:pStyle w:val="Standard"/>
+        <w:ind w:left="1080"/>
+        <w:rPr>
+          <w:rFonts w:ascii="Garamond" w:hAnsi="Garamond"/>
+          <w:color w:val="000000"/>
+        </w:rPr>
+      </w:pPr>
+    </w:p>
+    <w:p>
+      <w:pPr>
+        <w:pStyle w:val="Standard"/>
+        <w:ind w:left="1080"/>
         <w:rPr>
           <w:rFonts w:ascii="Garamond" w:hAnsi="Garamond"/>
           <w:color w:val="000000"/>
@@ -1260,6 +1673,8 @@
       <w:r>
         <w:rPr>
           <w:rFonts w:ascii="Garamond" w:hAnsi="Garamond"/>
+          <w:b/>
+          <w:bCs/>
           <w:color w:val="000000"/>
         </w:rPr>
         <w:t>program</w:t>
@@ -1301,6 +1716,15 @@
         </w:rPr>
         <w:t xml:space="preserve"> the squares of the numbers between one and ten.</w:t>
       </w:r>
+    </w:p>
+    <w:p>
+      <w:pPr>
+        <w:pStyle w:val="ListParagraph"/>
+        <w:rPr>
+          <w:rFonts w:ascii="Garamond" w:hAnsi="Garamond"/>
+          <w:color w:val="000000"/>
+        </w:rPr>
+      </w:pPr>
     </w:p>
     <w:p>
       <w:pPr>
@@ -1342,7 +1766,23 @@
           <w:rFonts w:ascii="Garamond" w:hAnsi="Garamond"/>
           <w:color w:val="000000"/>
         </w:rPr>
-        <w:t xml:space="preserve"> a function </w:t>
+        <w:t xml:space="preserve"> a </w:t>
+      </w:r>
+      <w:r>
+        <w:rPr>
+          <w:rFonts w:ascii="Garamond" w:hAnsi="Garamond"/>
+          <w:b/>
+          <w:bCs/>
+          <w:color w:val="000000"/>
+        </w:rPr>
+        <w:t>function</w:t>
+      </w:r>
+      <w:r>
+        <w:rPr>
+          <w:rFonts w:ascii="Garamond" w:hAnsi="Garamond"/>
+          <w:color w:val="000000"/>
+        </w:rPr>
+        <w:t xml:space="preserve"> </w:t>
       </w:r>
       <w:r>
         <w:rPr>
@@ -1373,6 +1813,15 @@
         </w:rPr>
         <w:t xml:space="preserve"> as an input and then prints out “YYY is a Prime”.</w:t>
       </w:r>
+    </w:p>
+    <w:p>
+      <w:pPr>
+        <w:pStyle w:val="ListParagraph"/>
+        <w:rPr>
+          <w:rFonts w:ascii="Garamond" w:hAnsi="Garamond"/>
+          <w:color w:val="000000"/>
+        </w:rPr>
+      </w:pPr>
     </w:p>
     <w:p>
       <w:pPr>
@@ -1400,7 +1849,23 @@
           <w:rFonts w:ascii="Garamond" w:hAnsi="Garamond"/>
           <w:color w:val="000000"/>
         </w:rPr>
-        <w:t xml:space="preserve">(Bonus) Create a program that uses a loop, a variable, and the function from the previous problem to print </w:t>
+        <w:t xml:space="preserve">(Bonus) Create a </w:t>
+      </w:r>
+      <w:r>
+        <w:rPr>
+          <w:rFonts w:ascii="Garamond" w:hAnsi="Garamond"/>
+          <w:b/>
+          <w:bCs/>
+          <w:color w:val="000000"/>
+        </w:rPr>
+        <w:t>program</w:t>
+      </w:r>
+      <w:r>
+        <w:rPr>
+          <w:rFonts w:ascii="Garamond" w:hAnsi="Garamond"/>
+          <w:color w:val="000000"/>
+        </w:rPr>
+        <w:t xml:space="preserve"> that uses a loop, a variable, and the function from the previous problem to print </w:t>
       </w:r>
       <w:proofErr w:type="gramStart"/>
       <w:r>

</xml_diff>